<commit_message>
Aktualizece Readme a dalsich textu
</commit_message>
<xml_diff>
--- a/bin/Dokumentace.CS/Co je nového.docx
+++ b/bin/Dokumentace.CS/Co je nového.docx
@@ -18,9 +18,19 @@
           <w:numId w:val="3"/>
         </w:numPr>
       </w:pPr>
-      <w:r>
-        <w:t>Slavíme 20 let od dokončení prvního Krkala</w:t>
-      </w:r>
+      <w:proofErr w:type="gramStart"/>
+      <w:r>
+        <w:t>Slavíme</w:t>
+      </w:r>
+      <w:proofErr w:type="gramEnd"/>
+      <w:r>
+        <w:t xml:space="preserve"> 20 let od dokončení prvního </w:t>
+      </w:r>
+      <w:proofErr w:type="gramStart"/>
+      <w:r>
+        <w:t>Krkala</w:t>
+      </w:r>
+      <w:proofErr w:type="gramEnd"/>
       <w:r>
         <w:t>.</w:t>
       </w:r>
@@ -37,6 +47,9 @@
         <w:t>8 nových levelů</w:t>
       </w:r>
       <w:r>
+        <w:t xml:space="preserve"> v hlavní hře</w:t>
+      </w:r>
+      <w:r>
         <w:t>.</w:t>
       </w:r>
     </w:p>
@@ -49,6 +62,18 @@
         </w:numPr>
       </w:pPr>
       <w:r>
+        <w:t>9 nových levelů s těžkými hlavolamy.</w:t>
+      </w:r>
+    </w:p>
+    <w:p>
+      <w:pPr>
+        <w:pStyle w:val="Odstavecseseznamem"/>
+        <w:numPr>
+          <w:ilvl w:val="0"/>
+          <w:numId w:val="3"/>
+        </w:numPr>
+      </w:pPr>
+      <w:r>
         <w:t>Levely je nutno hrát postupně, dohráváním se odemykají.</w:t>
       </w:r>
       <w:r>
@@ -100,15 +125,7 @@
         </w:numPr>
       </w:pPr>
       <w:r>
-        <w:t xml:space="preserve">K </w:t>
-      </w:r>
-      <w:proofErr w:type="spellStart"/>
-      <w:r>
-        <w:t>levelům</w:t>
-      </w:r>
-      <w:proofErr w:type="spellEnd"/>
-      <w:r>
-        <w:t xml:space="preserve"> přidány nápovědné texty.</w:t>
+        <w:t>K levelům přidány nápovědné texty.</w:t>
       </w:r>
     </w:p>
     <w:p>
@@ -509,6 +526,7 @@
         <w:pStyle w:val="Nadpis1"/>
       </w:pPr>
       <w:r>
+        <w:lastRenderedPageBreak/>
         <w:t>Novinky ve verzi 2.3</w:t>
       </w:r>
     </w:p>
@@ -533,7 +551,6 @@
         </w:numPr>
       </w:pPr>
       <w:r>
-        <w:lastRenderedPageBreak/>
         <w:t>Některé staré levely byly vylepšeny.</w:t>
       </w:r>
     </w:p>
@@ -566,7 +583,15 @@
       </w:r>
       <w:proofErr w:type="spellEnd"/>
       <w:r>
-        <w:t xml:space="preserve"> třídění. Hra je teď celkově plynulejší, v některých levelech se zvedlo </w:t>
+        <w:t xml:space="preserve"> třídění. Hra je teď celkově plynulejší, v některých </w:t>
+      </w:r>
+      <w:proofErr w:type="spellStart"/>
+      <w:r>
+        <w:t>levelech</w:t>
+      </w:r>
+      <w:proofErr w:type="spellEnd"/>
+      <w:r>
+        <w:t xml:space="preserve"> se zvedlo </w:t>
       </w:r>
       <w:proofErr w:type="spellStart"/>
       <w:r>
@@ -585,8 +610,21 @@
           <w:numId w:val="2"/>
         </w:numPr>
       </w:pPr>
-      <w:r>
-        <w:t>Jsou naprogramovány nové objekty do hry Krkal (Elektrické proudy, Hrbolatá podlaha, Skákavá stěna, Dveře, Nitroglycerín, Dynamická světla (u Hrbolaté podlahy, Proudů a Nitroglycerinu ještě bohužel chybí vlastní grafika)).</w:t>
+      <w:proofErr w:type="gramStart"/>
+      <w:r>
+        <w:t>Jsou</w:t>
+      </w:r>
+      <w:proofErr w:type="gramEnd"/>
+      <w:r>
+        <w:t xml:space="preserve"> naprogramovány nové objekty do hry </w:t>
+      </w:r>
+      <w:proofErr w:type="gramStart"/>
+      <w:r>
+        <w:t>Krkal</w:t>
+      </w:r>
+      <w:proofErr w:type="gramEnd"/>
+      <w:r>
+        <w:t xml:space="preserve"> (Elektrické proudy, Hrbolatá podlaha, Skákavá stěna, Dveře, Nitroglycerín, Dynamická světla (u Hrbolaté podlahy, Proudů a Nitroglycerinu ještě bohužel chybí vlastní grafika)).</w:t>
       </w:r>
     </w:p>
     <w:p>
@@ -598,8 +636,13 @@
         </w:numPr>
       </w:pPr>
       <w:r>
-        <w:t>Hra Krkal pozměněna a vylepšena, opraveny některé chyby. (Už se nelze pohybovat proti směru pásu, změněno umísťování výbuchu, postavičky se na Slizu proměňují v Příšery...)</w:t>
-      </w:r>
+        <w:t xml:space="preserve">Hra Krkal pozměněna a vylepšena, opraveny některé chyby. (Už se nelze pohybovat proti směru pásu, změněno umísťování výbuchu, postavičky se na Slizu proměňují v </w:t>
+      </w:r>
+      <w:proofErr w:type="gramStart"/>
+      <w:r>
+        <w:t>Příšery...)</w:t>
+      </w:r>
+      <w:proofErr w:type="gramEnd"/>
     </w:p>
     <w:p>
       <w:pPr>
@@ -610,8 +653,13 @@
         </w:numPr>
       </w:pPr>
       <w:r>
-        <w:t>Nová grafika a zvuky (Vznášející se krabice, Průlezná stěna, Dveře,...)</w:t>
-      </w:r>
+        <w:t xml:space="preserve">Nová grafika a zvuky (Vznášející se krabice, Průlezná stěna, </w:t>
+      </w:r>
+      <w:proofErr w:type="gramStart"/>
+      <w:r>
+        <w:t>Dveře,...)</w:t>
+      </w:r>
+      <w:proofErr w:type="gramEnd"/>
     </w:p>
     <w:p>
       <w:pPr>

</xml_diff>